<commit_message>
Updated doc and zip file
</commit_message>
<xml_diff>
--- a/DiskUtility/Notes/Disk Image Utility 2.0.docx
+++ b/DiskUtility/Notes/Disk Image Utility 2.0.docx
@@ -11744,7 +11744,15 @@
         </w:numPr>
       </w:pPr>
       <w:r>
-        <w:t>Corrected bug on RC2014 disk creation where the create function wasn’t called</w:t>
+        <w:t xml:space="preserve">Corrected bug on RC2014 disk creation where the </w:t>
+      </w:r>
+      <w:proofErr w:type="gramStart"/>
+      <w:r>
+        <w:t>create</w:t>
+      </w:r>
+      <w:proofErr w:type="gramEnd"/>
+      <w:r>
+        <w:t xml:space="preserve"> function wasn’t called</w:t>
       </w:r>
     </w:p>
     <w:p/>
@@ -11753,11 +11761,6 @@
       <w:pPr>
         <w:pStyle w:val="ListParagraph"/>
         <w:ind w:left="1440"/>
-      </w:pPr>
-    </w:p>
-    <w:p>
-      <w:pPr>
-        <w:ind w:left="1080"/>
       </w:pPr>
     </w:p>
     <w:p>

</xml_diff>